<commit_message>
document updated4 for rendering methodes
</commit_message>
<xml_diff>
--- a/Nextjs.docx
+++ b/Nextjs.docx
@@ -5877,7 +5877,7 @@
       <w:pPr>
         <w:bidi/>
         <w:rPr>
-          <w:rFonts w:cs="B Koodak" w:hint="cs"/>
+          <w:rFonts w:cs="B Koodak"/>
           <w:sz w:val="28"/>
           <w:szCs w:val="28"/>
           <w:rtl/>
@@ -6255,21 +6255,706 @@
           <w:lang w:bidi="fa-IR"/>
         </w:rPr>
         <w:t xml:space="preserve"> را داریم پس سئو بهتری داریم بر خلاف ری اکت</w:t>
+      </w:r>
+      <w:r>
+        <w:rPr>
+          <w:rFonts w:cs="B Koodak" w:hint="cs"/>
+          <w:sz w:val="28"/>
+          <w:szCs w:val="28"/>
+          <w:rtl/>
+          <w:lang w:bidi="fa-IR"/>
+        </w:rPr>
+        <w:t>.</w:t>
+      </w:r>
+    </w:p>
+    <w:p>
+      <w:pPr>
+        <w:bidi/>
+        <w:rPr>
+          <w:rFonts w:cs="B Koodak"/>
+          <w:sz w:val="28"/>
+          <w:szCs w:val="28"/>
+          <w:rtl/>
+          <w:lang w:bidi="fa-IR"/>
+        </w:rPr>
+      </w:pPr>
+    </w:p>
+    <w:p>
+      <w:pPr>
+        <w:bidi/>
+        <w:rPr>
+          <w:rFonts w:cs="B Koodak"/>
+          <w:sz w:val="28"/>
+          <w:szCs w:val="28"/>
+          <w:rtl/>
+          <w:lang w:bidi="fa-IR"/>
+        </w:rPr>
+      </w:pPr>
+    </w:p>
+    <w:p>
+      <w:pPr>
+        <w:bidi/>
+        <w:rPr>
+          <w:rFonts w:cs="B Koodak"/>
+          <w:sz w:val="28"/>
+          <w:szCs w:val="28"/>
+          <w:rtl/>
+          <w:lang w:bidi="fa-IR"/>
+        </w:rPr>
+      </w:pPr>
+      <w:r>
+        <w:rPr>
+          <w:rFonts w:cs="B Koodak" w:hint="cs"/>
+          <w:sz w:val="28"/>
+          <w:szCs w:val="28"/>
+          <w:rtl/>
+          <w:lang w:bidi="fa-IR"/>
+        </w:rPr>
+        <w:t>متد های رندر شدن در نکست</w:t>
+      </w:r>
+      <w:r>
+        <w:rPr>
+          <w:rFonts w:cs="B Koodak" w:hint="cs"/>
+          <w:sz w:val="28"/>
+          <w:szCs w:val="28"/>
+          <w:rtl/>
+          <w:lang w:bidi="fa-IR"/>
+        </w:rPr>
+        <w:t xml:space="preserve"> (</w:t>
+      </w:r>
+      <w:r>
+        <w:rPr>
+          <w:rFonts w:cs="B Koodak"/>
+          <w:sz w:val="28"/>
+          <w:szCs w:val="28"/>
+          <w:lang w:bidi="fa-IR"/>
+        </w:rPr>
+        <w:t>data fetching</w:t>
+      </w:r>
+      <w:r>
+        <w:rPr>
+          <w:rFonts w:cs="B Koodak" w:hint="cs"/>
+          <w:sz w:val="28"/>
+          <w:szCs w:val="28"/>
+          <w:rtl/>
+          <w:lang w:bidi="fa-IR"/>
+        </w:rPr>
+        <w:t>)</w:t>
+      </w:r>
+      <w:r>
+        <w:rPr>
+          <w:rFonts w:cs="B Koodak" w:hint="cs"/>
+          <w:sz w:val="28"/>
+          <w:szCs w:val="28"/>
+          <w:rtl/>
+          <w:lang w:bidi="fa-IR"/>
+        </w:rPr>
+        <w:t>:</w:t>
+      </w:r>
+    </w:p>
+    <w:p>
+      <w:pPr>
+        <w:pStyle w:val="ListParagraph"/>
+        <w:numPr>
+          <w:ilvl w:val="0"/>
+          <w:numId w:val="7"/>
+        </w:numPr>
+        <w:bidi/>
+        <w:rPr>
+          <w:rFonts w:cs="B Koodak"/>
+          <w:sz w:val="28"/>
+          <w:szCs w:val="28"/>
+          <w:lang w:bidi="fa-IR"/>
+        </w:rPr>
+      </w:pPr>
+      <w:r>
+        <w:rPr>
+          <w:rFonts w:cs="B Koodak"/>
+          <w:sz w:val="28"/>
+          <w:szCs w:val="28"/>
+          <w:lang w:bidi="fa-IR"/>
+        </w:rPr>
+        <w:t>Static Generation (SSG)</w:t>
+      </w:r>
+    </w:p>
+    <w:p>
+      <w:pPr>
+        <w:pStyle w:val="ListParagraph"/>
+        <w:numPr>
+          <w:ilvl w:val="0"/>
+          <w:numId w:val="7"/>
+        </w:numPr>
+        <w:bidi/>
+        <w:rPr>
+          <w:rFonts w:cs="B Koodak"/>
+          <w:sz w:val="28"/>
+          <w:szCs w:val="28"/>
+          <w:lang w:bidi="fa-IR"/>
+        </w:rPr>
+      </w:pPr>
+      <w:r>
+        <w:rPr>
+          <w:rFonts w:cs="B Koodak"/>
+          <w:sz w:val="28"/>
+          <w:szCs w:val="28"/>
+          <w:lang w:bidi="fa-IR"/>
+        </w:rPr>
+        <w:t>Incremental site regeneration</w:t>
+      </w:r>
+      <w:r>
+        <w:rPr>
+          <w:rFonts w:cs="B Koodak"/>
+          <w:sz w:val="28"/>
+          <w:szCs w:val="28"/>
+          <w:lang w:bidi="fa-IR"/>
+        </w:rPr>
+        <w:t>(ISR)</w:t>
+      </w:r>
+    </w:p>
+    <w:p>
+      <w:pPr>
+        <w:pStyle w:val="ListParagraph"/>
+        <w:numPr>
+          <w:ilvl w:val="0"/>
+          <w:numId w:val="7"/>
+        </w:numPr>
+        <w:bidi/>
+        <w:rPr>
+          <w:rFonts w:cs="B Koodak"/>
+          <w:sz w:val="28"/>
+          <w:szCs w:val="28"/>
+          <w:rtl/>
+          <w:lang w:bidi="fa-IR"/>
+        </w:rPr>
+      </w:pPr>
+      <w:r>
+        <w:rPr>
+          <w:rFonts w:cs="B Koodak"/>
+          <w:sz w:val="28"/>
+          <w:szCs w:val="28"/>
+          <w:lang w:bidi="fa-IR"/>
+        </w:rPr>
+        <w:t>Server side Rendering (SSR</w:t>
+      </w:r>
+      <w:r>
+        <w:rPr>
+          <w:rFonts w:cs="B Koodak"/>
+          <w:sz w:val="28"/>
+          <w:szCs w:val="28"/>
+          <w:lang w:bidi="fa-IR"/>
+        </w:rPr>
+        <w:t>)</w:t>
+      </w:r>
+    </w:p>
+    <w:p>
+      <w:pPr>
+        <w:bidi/>
+        <w:rPr>
+          <w:rFonts w:cs="B Koodak"/>
+          <w:sz w:val="28"/>
+          <w:szCs w:val="28"/>
+          <w:rtl/>
+          <w:lang w:bidi="fa-IR"/>
+        </w:rPr>
+      </w:pPr>
+      <w:r>
+        <w:rPr>
+          <w:rFonts w:cs="B Koodak"/>
+          <w:sz w:val="28"/>
+          <w:szCs w:val="28"/>
+          <w:lang w:bidi="fa-IR"/>
+        </w:rPr>
+        <w:t>SSG</w:t>
+      </w:r>
+      <w:r>
+        <w:rPr>
+          <w:rFonts w:cs="B Koodak" w:hint="cs"/>
+          <w:sz w:val="28"/>
+          <w:szCs w:val="28"/>
+          <w:rtl/>
+          <w:lang w:bidi="fa-IR"/>
+        </w:rPr>
+        <w:t xml:space="preserve"> : فرایندی است که در آن کامپایل کردن و رندر کردن برنامه در زمان </w:t>
+      </w:r>
+      <w:r>
+        <w:rPr>
+          <w:rFonts w:cs="B Koodak"/>
+          <w:sz w:val="28"/>
+          <w:szCs w:val="28"/>
+          <w:lang w:bidi="fa-IR"/>
+        </w:rPr>
+        <w:t xml:space="preserve">biuld </w:t>
+      </w:r>
+      <w:r>
+        <w:rPr>
+          <w:rFonts w:cs="B Koodak" w:hint="cs"/>
+          <w:sz w:val="28"/>
+          <w:szCs w:val="28"/>
+          <w:rtl/>
+          <w:lang w:bidi="fa-IR"/>
+        </w:rPr>
+        <w:t xml:space="preserve"> اتفاق می افتد و خروجی ما شامل فایل های استاتیک </w:t>
+      </w:r>
+      <w:r>
+        <w:rPr>
+          <w:rFonts w:cs="B Koodak"/>
+          <w:sz w:val="28"/>
+          <w:szCs w:val="28"/>
+          <w:lang w:bidi="fa-IR"/>
+        </w:rPr>
+        <w:t>HTML</w:t>
+      </w:r>
+      <w:r>
+        <w:rPr>
+          <w:rFonts w:cs="B Koodak" w:hint="cs"/>
+          <w:sz w:val="28"/>
+          <w:szCs w:val="28"/>
+          <w:rtl/>
+          <w:lang w:bidi="fa-IR"/>
+        </w:rPr>
+        <w:t xml:space="preserve"> و </w:t>
+      </w:r>
+      <w:r>
+        <w:rPr>
+          <w:rFonts w:cs="B Koodak"/>
+          <w:sz w:val="28"/>
+          <w:szCs w:val="28"/>
+          <w:lang w:bidi="fa-IR"/>
+        </w:rPr>
+        <w:t xml:space="preserve">js </w:t>
+      </w:r>
+      <w:r>
+        <w:rPr>
+          <w:rFonts w:cs="B Koodak" w:hint="cs"/>
+          <w:sz w:val="28"/>
+          <w:szCs w:val="28"/>
+          <w:rtl/>
+          <w:lang w:bidi="fa-IR"/>
+        </w:rPr>
+        <w:t xml:space="preserve"> است.</w:t>
+      </w:r>
+      <w:r>
+        <w:rPr>
+          <w:rFonts w:cs="B Koodak" w:hint="cs"/>
+          <w:sz w:val="28"/>
+          <w:szCs w:val="28"/>
+          <w:rtl/>
+          <w:lang w:bidi="fa-IR"/>
+        </w:rPr>
+        <w:t xml:space="preserve"> یعنی در همان لود اولیه کل </w:t>
+      </w:r>
+      <w:r>
+        <w:rPr>
+          <w:rFonts w:cs="B Koodak"/>
+          <w:sz w:val="28"/>
+          <w:szCs w:val="28"/>
+          <w:lang w:bidi="fa-IR"/>
+        </w:rPr>
+        <w:t xml:space="preserve">content </w:t>
+      </w:r>
+      <w:r>
+        <w:rPr>
+          <w:rFonts w:cs="B Koodak" w:hint="cs"/>
+          <w:sz w:val="28"/>
+          <w:szCs w:val="28"/>
+          <w:rtl/>
+          <w:lang w:bidi="fa-IR"/>
+        </w:rPr>
+        <w:t xml:space="preserve"> را داشته باشیم.</w:t>
+      </w:r>
+    </w:p>
+    <w:p>
+      <w:pPr>
+        <w:bidi/>
+        <w:rPr>
+          <w:rFonts w:cs="B Koodak"/>
+          <w:sz w:val="28"/>
+          <w:szCs w:val="28"/>
+          <w:rtl/>
+          <w:lang w:bidi="fa-IR"/>
+        </w:rPr>
+      </w:pPr>
+      <w:r>
+        <w:rPr>
+          <w:rFonts w:cs="B Koodak"/>
+          <w:sz w:val="28"/>
+          <w:szCs w:val="28"/>
+          <w:lang w:bidi="fa-IR"/>
+        </w:rPr>
+        <w:t>ISR</w:t>
+      </w:r>
+      <w:r>
+        <w:rPr>
+          <w:rFonts w:cs="B Koodak" w:hint="cs"/>
+          <w:sz w:val="28"/>
+          <w:szCs w:val="28"/>
+          <w:rtl/>
+          <w:lang w:bidi="fa-IR"/>
+        </w:rPr>
+        <w:t xml:space="preserve"> : این روش از مزیت </w:t>
+      </w:r>
+      <w:r>
+        <w:rPr>
+          <w:rFonts w:cs="B Koodak"/>
+          <w:sz w:val="28"/>
+          <w:szCs w:val="28"/>
+          <w:lang w:bidi="fa-IR"/>
+        </w:rPr>
+        <w:t xml:space="preserve">static </w:t>
+      </w:r>
+      <w:r>
+        <w:rPr>
+          <w:rFonts w:cs="B Koodak" w:hint="cs"/>
+          <w:sz w:val="28"/>
+          <w:szCs w:val="28"/>
+          <w:rtl/>
+          <w:lang w:bidi="fa-IR"/>
+        </w:rPr>
+        <w:t xml:space="preserve"> استفاده میکند و زمانی که کاربر ریکوئست میزند از کش </w:t>
+      </w:r>
+      <w:r>
+        <w:rPr>
+          <w:rFonts w:cs="B Koodak" w:hint="cs"/>
+          <w:sz w:val="28"/>
+          <w:szCs w:val="28"/>
+          <w:rtl/>
+          <w:lang w:bidi="fa-IR"/>
+        </w:rPr>
+        <w:t>نسخه</w:t>
+      </w:r>
+      <w:r>
+        <w:rPr>
+          <w:rFonts w:cs="B Koodak" w:hint="cs"/>
+          <w:sz w:val="28"/>
+          <w:szCs w:val="28"/>
+          <w:rtl/>
+          <w:lang w:bidi="fa-IR"/>
+        </w:rPr>
+        <w:t>‌</w:t>
+      </w:r>
+      <w:r>
+        <w:rPr>
+          <w:rFonts w:cs="B Koodak" w:hint="cs"/>
+          <w:sz w:val="28"/>
+          <w:szCs w:val="28"/>
+          <w:rtl/>
+          <w:lang w:bidi="fa-IR"/>
+        </w:rPr>
+        <w:t xml:space="preserve">ی قبلی سایت را نمایش می دهد و بعد از آن یک سری تغییرات را اعمال می کند یعنی کاربر در ابتدا نسخه قدیمی سایت را می بیند </w:t>
+      </w:r>
+      <w:r>
+        <w:rPr>
+          <w:rFonts w:cs="B Koodak" w:hint="cs"/>
+          <w:sz w:val="28"/>
+          <w:szCs w:val="28"/>
+          <w:rtl/>
+          <w:lang w:bidi="fa-IR"/>
+        </w:rPr>
+        <w:t>اگر تغییری داشته باشد خب سایت اپدیت می شود اگر هم نداشته باشد که هیچی</w:t>
+      </w:r>
+    </w:p>
+    <w:p>
+      <w:pPr>
+        <w:bidi/>
+        <w:rPr>
+          <w:rFonts w:cs="B Koodak"/>
+          <w:sz w:val="28"/>
+          <w:szCs w:val="28"/>
+          <w:lang w:bidi="fa-IR"/>
+        </w:rPr>
+      </w:pPr>
+      <w:r>
+        <w:rPr>
+          <w:rFonts w:cs="B Koodak"/>
+          <w:sz w:val="28"/>
+          <w:szCs w:val="28"/>
+          <w:lang w:bidi="fa-IR"/>
+        </w:rPr>
+        <w:t>SSR</w:t>
+      </w:r>
+      <w:r>
+        <w:rPr>
+          <w:rFonts w:cs="B Koodak" w:hint="cs"/>
+          <w:sz w:val="28"/>
+          <w:szCs w:val="28"/>
+          <w:rtl/>
+          <w:lang w:bidi="fa-IR"/>
+        </w:rPr>
+        <w:t xml:space="preserve"> : </w:t>
+      </w:r>
+      <w:r>
+        <w:rPr>
+          <w:rFonts w:cs="B Koodak" w:hint="cs"/>
+          <w:sz w:val="28"/>
+          <w:szCs w:val="28"/>
+          <w:rtl/>
+          <w:lang w:bidi="fa-IR"/>
+        </w:rPr>
+        <w:t xml:space="preserve">تمام </w:t>
+      </w:r>
+      <w:r>
+        <w:rPr>
+          <w:rFonts w:cs="B Koodak"/>
+          <w:sz w:val="28"/>
+          <w:szCs w:val="28"/>
+          <w:lang w:bidi="fa-IR"/>
+        </w:rPr>
+        <w:t xml:space="preserve">rendering </w:t>
+      </w:r>
+      <w:r>
+        <w:rPr>
+          <w:rFonts w:cs="B Koodak" w:hint="cs"/>
+          <w:sz w:val="28"/>
+          <w:szCs w:val="28"/>
+          <w:rtl/>
+          <w:lang w:bidi="fa-IR"/>
+        </w:rPr>
+        <w:t xml:space="preserve"> فایل ها در سمت سرور انجام میشود</w:t>
+      </w:r>
+      <w:r>
+        <w:rPr>
+          <w:rFonts w:cs="B Koodak" w:hint="cs"/>
+          <w:sz w:val="28"/>
+          <w:szCs w:val="28"/>
+          <w:rtl/>
+          <w:lang w:bidi="fa-IR"/>
+        </w:rPr>
+        <w:t xml:space="preserve"> یعنی مرورگر کاری نمی کند درخواست را به سرور می دهد و سرور کل </w:t>
+      </w:r>
+      <w:r>
+        <w:rPr>
+          <w:rFonts w:cs="B Koodak"/>
+          <w:sz w:val="28"/>
+          <w:szCs w:val="28"/>
+          <w:lang w:bidi="fa-IR"/>
+        </w:rPr>
+        <w:t xml:space="preserve">content </w:t>
+      </w:r>
+      <w:r>
+        <w:rPr>
+          <w:rFonts w:cs="B Koodak" w:hint="cs"/>
+          <w:sz w:val="28"/>
+          <w:szCs w:val="28"/>
+          <w:rtl/>
+          <w:lang w:bidi="fa-IR"/>
+        </w:rPr>
+        <w:t xml:space="preserve"> ر</w:t>
+      </w:r>
+      <w:r>
+        <w:rPr>
+          <w:rFonts w:cs="B Koodak" w:hint="cs"/>
+          <w:sz w:val="28"/>
+          <w:szCs w:val="28"/>
+          <w:rtl/>
+          <w:lang w:bidi="fa-IR"/>
+        </w:rPr>
+        <w:t xml:space="preserve">ا رندر می کند و به مرورگر میدهد که این از لحاظ سئو و سرعت نسبت به </w:t>
+      </w:r>
+      <w:r>
+        <w:rPr>
+          <w:rFonts w:cs="B Koodak"/>
+          <w:sz w:val="28"/>
+          <w:szCs w:val="28"/>
+          <w:lang w:bidi="fa-IR"/>
+        </w:rPr>
+        <w:t xml:space="preserve">client side rendering </w:t>
+      </w:r>
+      <w:r>
+        <w:rPr>
+          <w:rFonts w:cs="B Koodak" w:hint="cs"/>
+          <w:sz w:val="28"/>
+          <w:szCs w:val="28"/>
+          <w:rtl/>
+          <w:lang w:bidi="fa-IR"/>
+        </w:rPr>
+        <w:t xml:space="preserve"> بهتر است</w:t>
+      </w:r>
+      <w:r>
+        <w:rPr>
+          <w:rFonts w:cs="B Koodak"/>
+          <w:sz w:val="28"/>
+          <w:szCs w:val="28"/>
+          <w:lang w:bidi="fa-IR"/>
+        </w:rPr>
+        <w:t>.</w:t>
+      </w:r>
+    </w:p>
+    <w:p>
+      <w:pPr>
+        <w:bidi/>
+        <w:rPr>
+          <w:rFonts w:cs="B Koodak" w:hint="cs"/>
+          <w:sz w:val="28"/>
+          <w:szCs w:val="28"/>
+          <w:rtl/>
+          <w:lang w:bidi="fa-IR"/>
+        </w:rPr>
+      </w:pPr>
+      <w:r>
+        <w:rPr>
+          <w:rFonts w:cs="B Koodak" w:hint="cs"/>
+          <w:sz w:val="28"/>
+          <w:szCs w:val="28"/>
+          <w:rtl/>
+          <w:lang w:bidi="fa-IR"/>
+        </w:rPr>
+        <w:t xml:space="preserve">در </w:t>
+      </w:r>
+      <w:r>
+        <w:rPr>
+          <w:rFonts w:cs="B Koodak"/>
+          <w:sz w:val="28"/>
+          <w:szCs w:val="28"/>
+          <w:lang w:bidi="fa-IR"/>
+        </w:rPr>
+        <w:t>SSG</w:t>
+      </w:r>
+      <w:r>
+        <w:rPr>
+          <w:rFonts w:cs="B Koodak" w:hint="cs"/>
+          <w:sz w:val="28"/>
+          <w:szCs w:val="28"/>
+          <w:rtl/>
+          <w:lang w:bidi="fa-IR"/>
+        </w:rPr>
+        <w:t xml:space="preserve"> ، </w:t>
+      </w:r>
+      <w:r>
+        <w:rPr>
+          <w:rFonts w:cs="B Koodak"/>
+          <w:sz w:val="28"/>
+          <w:szCs w:val="28"/>
+          <w:lang w:bidi="fa-IR"/>
+        </w:rPr>
+        <w:t xml:space="preserve">performance </w:t>
+      </w:r>
+      <w:r>
+        <w:rPr>
+          <w:rFonts w:cs="B Koodak" w:hint="cs"/>
+          <w:sz w:val="28"/>
+          <w:szCs w:val="28"/>
+          <w:rtl/>
+          <w:lang w:bidi="fa-IR"/>
+        </w:rPr>
+        <w:t xml:space="preserve"> و </w:t>
+      </w:r>
+      <w:r>
+        <w:rPr>
+          <w:rFonts w:cs="B Koodak"/>
+          <w:sz w:val="28"/>
+          <w:szCs w:val="28"/>
+          <w:lang w:bidi="fa-IR"/>
+        </w:rPr>
+        <w:t xml:space="preserve">load </w:t>
+      </w:r>
+      <w:r>
+        <w:rPr>
+          <w:rFonts w:cs="B Koodak" w:hint="cs"/>
+          <w:sz w:val="28"/>
+          <w:szCs w:val="28"/>
+          <w:rtl/>
+          <w:lang w:bidi="fa-IR"/>
+        </w:rPr>
+        <w:t xml:space="preserve"> صفخات ما خیلی خوب است.</w:t>
+      </w:r>
+      <w:r>
+        <w:rPr>
+          <w:rFonts w:cs="B Koodak" w:hint="cs"/>
+          <w:sz w:val="28"/>
+          <w:szCs w:val="28"/>
+          <w:rtl/>
+          <w:lang w:bidi="fa-IR"/>
+        </w:rPr>
+        <w:t xml:space="preserve"> در این روش از پروژ بیلد گرفته می‌شود و برای کاربر هایی که فاصله ی دوری تا سرور دارند چند </w:t>
+      </w:r>
+      <w:r>
+        <w:rPr>
+          <w:rFonts w:cs="B Koodak"/>
+          <w:sz w:val="28"/>
+          <w:szCs w:val="28"/>
+          <w:lang w:bidi="fa-IR"/>
+        </w:rPr>
+        <w:t xml:space="preserve">cdn </w:t>
+      </w:r>
+      <w:r>
+        <w:rPr>
+          <w:rFonts w:cs="B Koodak" w:hint="cs"/>
+          <w:sz w:val="28"/>
+          <w:szCs w:val="28"/>
+          <w:rtl/>
+          <w:lang w:bidi="fa-IR"/>
+        </w:rPr>
+        <w:t xml:space="preserve"> قرار می دهد و بیلد پروژه را در این </w:t>
+      </w:r>
+      <w:r>
+        <w:rPr>
+          <w:rFonts w:cs="B Koodak"/>
+          <w:sz w:val="28"/>
+          <w:szCs w:val="28"/>
+          <w:lang w:bidi="fa-IR"/>
+        </w:rPr>
+        <w:t xml:space="preserve">cdn </w:t>
+      </w:r>
+      <w:r>
+        <w:rPr>
+          <w:rFonts w:cs="B Koodak" w:hint="cs"/>
+          <w:sz w:val="28"/>
+          <w:szCs w:val="28"/>
+          <w:rtl/>
+          <w:lang w:bidi="fa-IR"/>
+        </w:rPr>
+        <w:t xml:space="preserve"> ها قرار می دهد</w:t>
+      </w:r>
+      <w:r>
+        <w:rPr>
+          <w:rFonts w:cs="B Koodak" w:hint="cs"/>
+          <w:sz w:val="28"/>
+          <w:szCs w:val="28"/>
+          <w:rtl/>
+          <w:lang w:bidi="fa-IR"/>
+        </w:rPr>
+        <w:t xml:space="preserve"> و کاربر از این </w:t>
+      </w:r>
+      <w:r>
+        <w:rPr>
+          <w:rFonts w:cs="B Koodak"/>
+          <w:sz w:val="28"/>
+          <w:szCs w:val="28"/>
+          <w:lang w:bidi="fa-IR"/>
+        </w:rPr>
+        <w:t xml:space="preserve">cdn </w:t>
+      </w:r>
+      <w:r>
+        <w:rPr>
+          <w:rFonts w:cs="B Koodak" w:hint="cs"/>
+          <w:sz w:val="28"/>
+          <w:szCs w:val="28"/>
+          <w:rtl/>
+          <w:lang w:bidi="fa-IR"/>
+        </w:rPr>
+        <w:t xml:space="preserve"> ها دریافت میکند که باعث افزایش </w:t>
+      </w:r>
+      <w:r>
+        <w:rPr>
+          <w:rFonts w:cs="B Koodak"/>
+          <w:sz w:val="28"/>
+          <w:szCs w:val="28"/>
+          <w:lang w:bidi="fa-IR"/>
+        </w:rPr>
+        <w:t xml:space="preserve">performance </w:t>
+      </w:r>
+      <w:r>
+        <w:rPr>
+          <w:rFonts w:cs="B Koodak" w:hint="cs"/>
+          <w:sz w:val="28"/>
+          <w:szCs w:val="28"/>
+          <w:rtl/>
+          <w:lang w:bidi="fa-IR"/>
+        </w:rPr>
+        <w:t xml:space="preserve"> و سرعت لود می شود.</w:t>
       </w:r>
       <w:bookmarkStart w:id="0" w:name="_GoBack"/>
       <w:bookmarkEnd w:id="0"/>
-    </w:p>
-    <w:p>
-      <w:pPr>
-        <w:bidi/>
-        <w:rPr>
-          <w:rFonts w:cs="B Koodak"/>
-          <w:sz w:val="28"/>
-          <w:szCs w:val="28"/>
-          <w:rtl/>
-          <w:lang w:bidi="fa-IR"/>
-        </w:rPr>
-      </w:pPr>
     </w:p>
     <w:sectPr>
       <w:pgSz w:w="12240" w:h="15840"/>
@@ -6875,6 +7560,119 @@
     </w:lvl>
   </w:abstractNum>
   <w:abstractNum w:abstractNumId="5" w15:restartNumberingAfterBreak="0">
+    <w:nsid w:val="5A0249FD"/>
+    <w:multiLevelType w:val="hybridMultilevel"/>
+    <w:tmpl w:val="6A106FAE"/>
+    <w:lvl w:ilvl="0" w:tplc="04090001">
+      <w:start w:val="1"/>
+      <w:numFmt w:val="bullet"/>
+      <w:lvlText w:val=""/>
+      <w:lvlJc w:val="left"/>
+      <w:pPr>
+        <w:ind w:left="720" w:hanging="360"/>
+      </w:pPr>
+      <w:rPr>
+        <w:rFonts w:ascii="Symbol" w:hAnsi="Symbol" w:hint="default"/>
+      </w:rPr>
+    </w:lvl>
+    <w:lvl w:ilvl="1" w:tplc="04090003" w:tentative="1">
+      <w:start w:val="1"/>
+      <w:numFmt w:val="bullet"/>
+      <w:lvlText w:val="o"/>
+      <w:lvlJc w:val="left"/>
+      <w:pPr>
+        <w:ind w:left="1440" w:hanging="360"/>
+      </w:pPr>
+      <w:rPr>
+        <w:rFonts w:ascii="Courier New" w:hAnsi="Courier New" w:cs="Courier New" w:hint="default"/>
+      </w:rPr>
+    </w:lvl>
+    <w:lvl w:ilvl="2" w:tplc="04090005" w:tentative="1">
+      <w:start w:val="1"/>
+      <w:numFmt w:val="bullet"/>
+      <w:lvlText w:val=""/>
+      <w:lvlJc w:val="left"/>
+      <w:pPr>
+        <w:ind w:left="2160" w:hanging="360"/>
+      </w:pPr>
+      <w:rPr>
+        <w:rFonts w:ascii="Wingdings" w:hAnsi="Wingdings" w:hint="default"/>
+      </w:rPr>
+    </w:lvl>
+    <w:lvl w:ilvl="3" w:tplc="04090001" w:tentative="1">
+      <w:start w:val="1"/>
+      <w:numFmt w:val="bullet"/>
+      <w:lvlText w:val=""/>
+      <w:lvlJc w:val="left"/>
+      <w:pPr>
+        <w:ind w:left="2880" w:hanging="360"/>
+      </w:pPr>
+      <w:rPr>
+        <w:rFonts w:ascii="Symbol" w:hAnsi="Symbol" w:hint="default"/>
+      </w:rPr>
+    </w:lvl>
+    <w:lvl w:ilvl="4" w:tplc="04090003" w:tentative="1">
+      <w:start w:val="1"/>
+      <w:numFmt w:val="bullet"/>
+      <w:lvlText w:val="o"/>
+      <w:lvlJc w:val="left"/>
+      <w:pPr>
+        <w:ind w:left="3600" w:hanging="360"/>
+      </w:pPr>
+      <w:rPr>
+        <w:rFonts w:ascii="Courier New" w:hAnsi="Courier New" w:cs="Courier New" w:hint="default"/>
+      </w:rPr>
+    </w:lvl>
+    <w:lvl w:ilvl="5" w:tplc="04090005" w:tentative="1">
+      <w:start w:val="1"/>
+      <w:numFmt w:val="bullet"/>
+      <w:lvlText w:val=""/>
+      <w:lvlJc w:val="left"/>
+      <w:pPr>
+        <w:ind w:left="4320" w:hanging="360"/>
+      </w:pPr>
+      <w:rPr>
+        <w:rFonts w:ascii="Wingdings" w:hAnsi="Wingdings" w:hint="default"/>
+      </w:rPr>
+    </w:lvl>
+    <w:lvl w:ilvl="6" w:tplc="04090001" w:tentative="1">
+      <w:start w:val="1"/>
+      <w:numFmt w:val="bullet"/>
+      <w:lvlText w:val=""/>
+      <w:lvlJc w:val="left"/>
+      <w:pPr>
+        <w:ind w:left="5040" w:hanging="360"/>
+      </w:pPr>
+      <w:rPr>
+        <w:rFonts w:ascii="Symbol" w:hAnsi="Symbol" w:hint="default"/>
+      </w:rPr>
+    </w:lvl>
+    <w:lvl w:ilvl="7" w:tplc="04090003" w:tentative="1">
+      <w:start w:val="1"/>
+      <w:numFmt w:val="bullet"/>
+      <w:lvlText w:val="o"/>
+      <w:lvlJc w:val="left"/>
+      <w:pPr>
+        <w:ind w:left="5760" w:hanging="360"/>
+      </w:pPr>
+      <w:rPr>
+        <w:rFonts w:ascii="Courier New" w:hAnsi="Courier New" w:cs="Courier New" w:hint="default"/>
+      </w:rPr>
+    </w:lvl>
+    <w:lvl w:ilvl="8" w:tplc="04090005" w:tentative="1">
+      <w:start w:val="1"/>
+      <w:numFmt w:val="bullet"/>
+      <w:lvlText w:val=""/>
+      <w:lvlJc w:val="left"/>
+      <w:pPr>
+        <w:ind w:left="6480" w:hanging="360"/>
+      </w:pPr>
+      <w:rPr>
+        <w:rFonts w:ascii="Wingdings" w:hAnsi="Wingdings" w:hint="default"/>
+      </w:rPr>
+    </w:lvl>
+  </w:abstractNum>
+  <w:abstractNum w:abstractNumId="6" w15:restartNumberingAfterBreak="0">
     <w:nsid w:val="5C100F99"/>
     <w:multiLevelType w:val="hybridMultilevel"/>
     <w:tmpl w:val="2474F06E"/>
@@ -6997,13 +7795,16 @@
     <w:abstractNumId w:val="1"/>
   </w:num>
   <w:num w:numId="4">
-    <w:abstractNumId w:val="5"/>
+    <w:abstractNumId w:val="6"/>
   </w:num>
   <w:num w:numId="5">
     <w:abstractNumId w:val="3"/>
   </w:num>
   <w:num w:numId="6">
     <w:abstractNumId w:val="2"/>
+  </w:num>
+  <w:num w:numId="7">
+    <w:abstractNumId w:val="5"/>
   </w:num>
 </w:numbering>
 </file>
@@ -7792,7 +8593,7 @@
 </file>
 
 <file path=customXml/itemProps1.xml><?xml version="1.0" encoding="utf-8"?>
-<ds:datastoreItem xmlns:ds="http://schemas.openxmlformats.org/officeDocument/2006/customXml" ds:itemID="{5E9BDB0E-B22D-47E9-BFEF-9A1153E3F674}">
+<ds:datastoreItem xmlns:ds="http://schemas.openxmlformats.org/officeDocument/2006/customXml" ds:itemID="{B0F96FC4-4720-4D55-87C1-8AFB6205B38E}">
   <ds:schemaRefs>
     <ds:schemaRef ds:uri="http://schemas.openxmlformats.org/officeDocument/2006/bibliography"/>
   </ds:schemaRefs>

</xml_diff>